<commit_message>
add touristic type to places
</commit_message>
<xml_diff>
--- a/docs/system Requirements.docx
+++ b/docs/system Requirements.docx
@@ -240,9 +240,7 @@
         </w:tabs>
         <w:spacing w:before="0" w:after="0"/>
         <w:ind w:left="707" w:hanging="283"/>
-        <w:rPr>
-          <w:color w:val="0E101A"/>
-        </w:rPr>
+        <w:rPr/>
       </w:pPr>
       <w:r>
         <w:rPr>
@@ -255,7 +253,7 @@
       <w:pPr>
         <w:pStyle w:val="TextBody"/>
         <w:numPr>
-          <w:ilvl w:val="2"/>
+          <w:ilvl w:val="0"/>
           <w:numId w:val="2"/>
         </w:numPr>
         <w:tabs>
@@ -278,7 +276,7 @@
       <w:pPr>
         <w:pStyle w:val="TextBody"/>
         <w:numPr>
-          <w:ilvl w:val="2"/>
+          <w:ilvl w:val="0"/>
           <w:numId w:val="2"/>
         </w:numPr>
         <w:tabs>
@@ -301,7 +299,7 @@
       <w:pPr>
         <w:pStyle w:val="TextBody"/>
         <w:numPr>
-          <w:ilvl w:val="2"/>
+          <w:ilvl w:val="0"/>
           <w:numId w:val="2"/>
         </w:numPr>
         <w:tabs>
@@ -309,9 +307,7 @@
         </w:tabs>
         <w:spacing w:before="0" w:after="0"/>
         <w:ind w:left="2121" w:hanging="283"/>
-        <w:rPr>
-          <w:color w:val="0E101A"/>
-        </w:rPr>
+        <w:rPr/>
       </w:pPr>
       <w:r>
         <w:rPr>
@@ -324,6 +320,94 @@
       <w:pPr>
         <w:pStyle w:val="TextBody"/>
         <w:numPr>
+          <w:ilvl w:val="0"/>
+          <w:numId w:val="2"/>
+        </w:numPr>
+        <w:tabs>
+          <w:tab w:val="left" w:pos="0" w:leader="none"/>
+        </w:tabs>
+        <w:spacing w:before="0" w:after="0"/>
+        <w:ind w:left="2121" w:hanging="283"/>
+        <w:rPr>
+          <w:rFonts w:ascii="apple-system;BlinkMacSystemFont;Segoe UI;Helvetica;Arial;sans-serif;Apple Color Emoji;Segoe UI Emoji" w:hAnsi="apple-system;BlinkMacSystemFont;Segoe UI;Helvetica;Arial;sans-serif;Apple Color Emoji;Segoe UI Emoji"/>
+          <w:b w:val="false"/>
+          <w:i w:val="false"/>
+          <w:caps w:val="false"/>
+          <w:smallCaps w:val="false"/>
+          <w:color w:val="24292E"/>
+          <w:spacing w:val="0"/>
+          <w:sz w:val="21"/>
+        </w:rPr>
+      </w:pPr>
+      <w:r>
+        <w:rPr>
+          <w:rFonts w:ascii="apple-system;BlinkMacSystemFont;Segoe UI;Helvetica;Arial;sans-serif;Apple Color Emoji;Segoe UI Emoji" w:hAnsi="apple-system;BlinkMacSystemFont;Segoe UI;Helvetica;Arial;sans-serif;Apple Color Emoji;Segoe UI Emoji"/>
+          <w:b w:val="false"/>
+          <w:i w:val="false"/>
+          <w:caps w:val="false"/>
+          <w:smallCaps w:val="false"/>
+          <w:color w:val="0E101A"/>
+          <w:spacing w:val="0"/>
+          <w:sz w:val="21"/>
+        </w:rPr>
+        <w:t>touristic</w:t>
+      </w:r>
+    </w:p>
+    <w:p>
+      <w:pPr>
+        <w:pStyle w:val="TextBody"/>
+        <w:numPr>
+          <w:ilvl w:val="0"/>
+          <w:numId w:val="2"/>
+        </w:numPr>
+        <w:tabs>
+          <w:tab w:val="left" w:pos="0" w:leader="none"/>
+        </w:tabs>
+        <w:spacing w:before="0" w:after="0"/>
+        <w:ind w:left="2121" w:hanging="283"/>
+        <w:rPr/>
+      </w:pPr>
+      <w:r>
+        <w:rPr>
+          <w:rFonts w:ascii="apple-system;BlinkMacSystemFont;Segoe UI;Helvetica;Arial;sans-serif;Apple Color Emoji;Segoe UI Emoji" w:hAnsi="apple-system;BlinkMacSystemFont;Segoe UI;Helvetica;Arial;sans-serif;Apple Color Emoji;Segoe UI Emoji"/>
+          <w:b w:val="false"/>
+          <w:i w:val="false"/>
+          <w:caps w:val="false"/>
+          <w:smallCaps w:val="false"/>
+          <w:color w:val="0E101A"/>
+          <w:spacing w:val="0"/>
+          <w:sz w:val="21"/>
+        </w:rPr>
+        <w:t>airlines</w:t>
+      </w:r>
+    </w:p>
+    <w:p>
+      <w:pPr>
+        <w:pStyle w:val="TextBody"/>
+        <w:numPr>
+          <w:ilvl w:val="0"/>
+          <w:numId w:val="2"/>
+        </w:numPr>
+        <w:tabs>
+          <w:tab w:val="left" w:pos="0" w:leader="none"/>
+        </w:tabs>
+        <w:spacing w:before="0" w:after="0"/>
+        <w:ind w:left="707" w:hanging="283"/>
+        <w:rPr>
+          <w:color w:val="0E101A"/>
+        </w:rPr>
+      </w:pPr>
+      <w:r>
+        <w:rPr>
+          <w:color w:val="0E101A"/>
+        </w:rPr>
+        <w:t>Trip</w:t>
+      </w:r>
+    </w:p>
+    <w:p>
+      <w:pPr>
+        <w:pStyle w:val="TextBody"/>
+        <w:numPr>
           <w:ilvl w:val="1"/>
           <w:numId w:val="2"/>
         </w:numPr>
@@ -340,7 +424,145 @@
         <w:rPr>
           <w:color w:val="0E101A"/>
         </w:rPr>
-        <w:t>Airlines</w:t>
+        <w:t>City</w:t>
+      </w:r>
+    </w:p>
+    <w:p>
+      <w:pPr>
+        <w:pStyle w:val="TextBody"/>
+        <w:numPr>
+          <w:ilvl w:val="1"/>
+          <w:numId w:val="2"/>
+        </w:numPr>
+        <w:tabs>
+          <w:tab w:val="left" w:pos="0" w:leader="none"/>
+        </w:tabs>
+        <w:spacing w:before="0" w:after="0"/>
+        <w:ind w:left="1414" w:hanging="283"/>
+        <w:rPr>
+          <w:color w:val="0E101A"/>
+        </w:rPr>
+      </w:pPr>
+      <w:r>
+        <w:rPr>
+          <w:color w:val="0E101A"/>
+        </w:rPr>
+        <w:t>Places</w:t>
+      </w:r>
+    </w:p>
+    <w:p>
+      <w:pPr>
+        <w:pStyle w:val="TextBody"/>
+        <w:numPr>
+          <w:ilvl w:val="1"/>
+          <w:numId w:val="2"/>
+        </w:numPr>
+        <w:tabs>
+          <w:tab w:val="left" w:pos="0" w:leader="none"/>
+        </w:tabs>
+        <w:spacing w:before="0" w:after="0"/>
+        <w:ind w:left="1414" w:hanging="283"/>
+        <w:rPr>
+          <w:color w:val="0E101A"/>
+        </w:rPr>
+      </w:pPr>
+      <w:r>
+        <w:rPr>
+          <w:color w:val="0E101A"/>
+        </w:rPr>
+        <w:t>Start date</w:t>
+      </w:r>
+    </w:p>
+    <w:p>
+      <w:pPr>
+        <w:pStyle w:val="TextBody"/>
+        <w:numPr>
+          <w:ilvl w:val="1"/>
+          <w:numId w:val="2"/>
+        </w:numPr>
+        <w:tabs>
+          <w:tab w:val="left" w:pos="0" w:leader="none"/>
+        </w:tabs>
+        <w:spacing w:before="0" w:after="0"/>
+        <w:ind w:left="1414" w:hanging="283"/>
+        <w:rPr>
+          <w:color w:val="0E101A"/>
+        </w:rPr>
+      </w:pPr>
+      <w:r>
+        <w:rPr>
+          <w:color w:val="0E101A"/>
+        </w:rPr>
+        <w:t>End date</w:t>
+      </w:r>
+    </w:p>
+    <w:p>
+      <w:pPr>
+        <w:pStyle w:val="TextBody"/>
+        <w:numPr>
+          <w:ilvl w:val="1"/>
+          <w:numId w:val="2"/>
+        </w:numPr>
+        <w:tabs>
+          <w:tab w:val="left" w:pos="0" w:leader="none"/>
+        </w:tabs>
+        <w:spacing w:before="0" w:after="0"/>
+        <w:ind w:left="1414" w:hanging="283"/>
+        <w:rPr>
+          <w:color w:val="0E101A"/>
+        </w:rPr>
+      </w:pPr>
+      <w:r>
+        <w:rPr>
+          <w:color w:val="0E101A"/>
+        </w:rPr>
+        <w:t>Description</w:t>
+      </w:r>
+    </w:p>
+    <w:p>
+      <w:pPr>
+        <w:pStyle w:val="TextBody"/>
+        <w:numPr>
+          <w:ilvl w:val="1"/>
+          <w:numId w:val="2"/>
+        </w:numPr>
+        <w:tabs>
+          <w:tab w:val="left" w:pos="0" w:leader="none"/>
+        </w:tabs>
+        <w:spacing w:before="0" w:after="0"/>
+        <w:ind w:left="1414" w:hanging="283"/>
+        <w:rPr>
+          <w:color w:val="0E101A"/>
+        </w:rPr>
+      </w:pPr>
+      <w:r>
+        <w:rPr>
+          <w:color w:val="0E101A"/>
+        </w:rPr>
+        <w:t>Reviews</w:t>
+      </w:r>
+    </w:p>
+    <w:p>
+      <w:pPr>
+        <w:pStyle w:val="TextBody"/>
+        <w:numPr>
+          <w:ilvl w:val="1"/>
+          <w:numId w:val="2"/>
+        </w:numPr>
+        <w:tabs>
+          <w:tab w:val="left" w:pos="0" w:leader="none"/>
+        </w:tabs>
+        <w:spacing w:before="0" w:after="0"/>
+        <w:ind w:left="1414" w:hanging="283"/>
+        <w:rPr>
+          <w:color w:val="0E101A"/>
+        </w:rPr>
+      </w:pPr>
+      <w:r>
+        <w:rPr>
+          <w:color w:val="0E101A"/>
+        </w:rPr>
+        <w:t>Rate</w:t>
       </w:r>
     </w:p>
     <w:p>
@@ -363,7 +585,141 @@
         <w:rPr>
           <w:color w:val="0E101A"/>
         </w:rPr>
-        <w:t>Trip</w:t>
+        <w:t>User can save/remove the places to his account</w:t>
+      </w:r>
+    </w:p>
+    <w:p>
+      <w:pPr>
+        <w:pStyle w:val="TextBody"/>
+        <w:numPr>
+          <w:ilvl w:val="0"/>
+          <w:numId w:val="2"/>
+        </w:numPr>
+        <w:tabs>
+          <w:tab w:val="left" w:pos="0" w:leader="none"/>
+        </w:tabs>
+        <w:spacing w:before="0" w:after="0"/>
+        <w:ind w:left="707" w:hanging="283"/>
+        <w:rPr/>
+      </w:pPr>
+      <w:r>
+        <w:rPr>
+          <w:color w:val="0E101A"/>
+        </w:rPr>
+        <w:t>User can add/remove/update a trip</w:t>
+      </w:r>
+    </w:p>
+    <w:p>
+      <w:pPr>
+        <w:pStyle w:val="TextBody"/>
+        <w:numPr>
+          <w:ilvl w:val="0"/>
+          <w:numId w:val="2"/>
+        </w:numPr>
+        <w:tabs>
+          <w:tab w:val="left" w:pos="0" w:leader="none"/>
+        </w:tabs>
+        <w:spacing w:before="0" w:after="0"/>
+        <w:ind w:left="707" w:hanging="283"/>
+        <w:rPr>
+          <w:color w:val="0E101A"/>
+        </w:rPr>
+      </w:pPr>
+      <w:r>
+        <w:rPr>
+          <w:color w:val="0E101A"/>
+        </w:rPr>
+        <w:t>User can add/remove/update a place to his trip</w:t>
+      </w:r>
+    </w:p>
+    <w:p>
+      <w:pPr>
+        <w:pStyle w:val="TextBody"/>
+        <w:numPr>
+          <w:ilvl w:val="0"/>
+          <w:numId w:val="2"/>
+        </w:numPr>
+        <w:tabs>
+          <w:tab w:val="left" w:pos="0" w:leader="none"/>
+        </w:tabs>
+        <w:spacing w:before="0" w:after="0"/>
+        <w:ind w:left="707" w:hanging="283"/>
+        <w:rPr/>
+      </w:pPr>
+      <w:r>
+        <w:rPr>
+          <w:color w:val="0E101A"/>
+        </w:rPr>
+        <w:t>User can add/remove/update review about trip or place</w:t>
+      </w:r>
+    </w:p>
+    <w:p>
+      <w:pPr>
+        <w:pStyle w:val="TextBody"/>
+        <w:numPr>
+          <w:ilvl w:val="0"/>
+          <w:numId w:val="2"/>
+        </w:numPr>
+        <w:tabs>
+          <w:tab w:val="left" w:pos="0" w:leader="none"/>
+        </w:tabs>
+        <w:spacing w:before="0" w:after="0"/>
+        <w:ind w:left="707" w:hanging="283"/>
+        <w:rPr>
+          <w:color w:val="0E101A"/>
+        </w:rPr>
+      </w:pPr>
+      <w:r>
+        <w:rPr>
+          <w:color w:val="0E101A"/>
+        </w:rPr>
+        <w:t>User can add a photo to the place about his trip</w:t>
+      </w:r>
+    </w:p>
+    <w:p>
+      <w:pPr>
+        <w:pStyle w:val="TextBody"/>
+        <w:numPr>
+          <w:ilvl w:val="0"/>
+          <w:numId w:val="2"/>
+        </w:numPr>
+        <w:tabs>
+          <w:tab w:val="left" w:pos="0" w:leader="none"/>
+        </w:tabs>
+        <w:spacing w:before="0" w:after="0"/>
+        <w:ind w:left="707" w:hanging="283"/>
+        <w:rPr>
+          <w:color w:val="0E101A"/>
+        </w:rPr>
+      </w:pPr>
+      <w:r>
+        <w:rPr>
+          <w:color w:val="0E101A"/>
+        </w:rPr>
+        <w:t>Business admin can add/update place to the program</w:t>
+      </w:r>
+    </w:p>
+    <w:p>
+      <w:pPr>
+        <w:pStyle w:val="TextBody"/>
+        <w:numPr>
+          <w:ilvl w:val="0"/>
+          <w:numId w:val="2"/>
+        </w:numPr>
+        <w:tabs>
+          <w:tab w:val="left" w:pos="0" w:leader="none"/>
+        </w:tabs>
+        <w:spacing w:before="0" w:after="0"/>
+        <w:ind w:left="707" w:hanging="283"/>
+        <w:rPr>
+          <w:color w:val="0E101A"/>
+        </w:rPr>
+      </w:pPr>
+      <w:r>
+        <w:rPr>
+          <w:color w:val="0E101A"/>
+        </w:rPr>
+        <w:t>User can search on places and trips</w:t>
       </w:r>
     </w:p>
     <w:p>
@@ -378,351 +734,13 @@
         </w:tabs>
         <w:spacing w:before="0" w:after="0"/>
         <w:ind w:left="1414" w:hanging="283"/>
-        <w:rPr>
-          <w:color w:val="0E101A"/>
-        </w:rPr>
-      </w:pPr>
-      <w:r>
-        <w:rPr>
-          <w:color w:val="0E101A"/>
-        </w:rPr>
-        <w:t>City</w:t>
-      </w:r>
-    </w:p>
-    <w:p>
-      <w:pPr>
-        <w:pStyle w:val="TextBody"/>
-        <w:numPr>
-          <w:ilvl w:val="1"/>
-          <w:numId w:val="2"/>
-        </w:numPr>
-        <w:tabs>
-          <w:tab w:val="left" w:pos="0" w:leader="none"/>
-        </w:tabs>
-        <w:spacing w:before="0" w:after="0"/>
-        <w:ind w:left="1414" w:hanging="283"/>
-        <w:rPr>
-          <w:color w:val="0E101A"/>
-        </w:rPr>
-      </w:pPr>
-      <w:r>
-        <w:rPr>
-          <w:color w:val="0E101A"/>
-        </w:rPr>
-        <w:t>Places</w:t>
-      </w:r>
-    </w:p>
-    <w:p>
-      <w:pPr>
-        <w:pStyle w:val="TextBody"/>
-        <w:numPr>
-          <w:ilvl w:val="1"/>
-          <w:numId w:val="2"/>
-        </w:numPr>
-        <w:tabs>
-          <w:tab w:val="left" w:pos="0" w:leader="none"/>
-        </w:tabs>
-        <w:spacing w:before="0" w:after="0"/>
-        <w:ind w:left="1414" w:hanging="283"/>
-        <w:rPr>
-          <w:color w:val="0E101A"/>
-        </w:rPr>
-      </w:pPr>
-      <w:r>
-        <w:rPr>
-          <w:color w:val="0E101A"/>
-        </w:rPr>
-        <w:t>Start date</w:t>
-      </w:r>
-    </w:p>
-    <w:p>
-      <w:pPr>
-        <w:pStyle w:val="TextBody"/>
-        <w:numPr>
-          <w:ilvl w:val="1"/>
-          <w:numId w:val="2"/>
-        </w:numPr>
-        <w:tabs>
-          <w:tab w:val="left" w:pos="0" w:leader="none"/>
-        </w:tabs>
-        <w:spacing w:before="0" w:after="0"/>
-        <w:ind w:left="1414" w:hanging="283"/>
-        <w:rPr>
-          <w:color w:val="0E101A"/>
-        </w:rPr>
-      </w:pPr>
-      <w:r>
-        <w:rPr>
-          <w:color w:val="0E101A"/>
-        </w:rPr>
-        <w:t>End date</w:t>
-      </w:r>
-    </w:p>
-    <w:p>
-      <w:pPr>
-        <w:pStyle w:val="TextBody"/>
-        <w:numPr>
-          <w:ilvl w:val="1"/>
-          <w:numId w:val="2"/>
-        </w:numPr>
-        <w:tabs>
-          <w:tab w:val="left" w:pos="0" w:leader="none"/>
-        </w:tabs>
-        <w:spacing w:before="0" w:after="0"/>
-        <w:ind w:left="1414" w:hanging="283"/>
-        <w:rPr>
-          <w:color w:val="0E101A"/>
-        </w:rPr>
-      </w:pPr>
-      <w:r>
-        <w:rPr>
-          <w:color w:val="0E101A"/>
-        </w:rPr>
-        <w:t>Description</w:t>
-      </w:r>
-    </w:p>
-    <w:p>
-      <w:pPr>
-        <w:pStyle w:val="TextBody"/>
-        <w:numPr>
-          <w:ilvl w:val="1"/>
-          <w:numId w:val="2"/>
-        </w:numPr>
-        <w:tabs>
-          <w:tab w:val="left" w:pos="0" w:leader="none"/>
-        </w:tabs>
-        <w:spacing w:before="0" w:after="0"/>
-        <w:ind w:left="1414" w:hanging="283"/>
-        <w:rPr>
-          <w:color w:val="0E101A"/>
-        </w:rPr>
-      </w:pPr>
-      <w:r>
-        <w:rPr>
-          <w:color w:val="0E101A"/>
-        </w:rPr>
-        <w:t>Reviews</w:t>
-      </w:r>
-    </w:p>
-    <w:p>
-      <w:pPr>
-        <w:pStyle w:val="TextBody"/>
-        <w:numPr>
-          <w:ilvl w:val="1"/>
-          <w:numId w:val="2"/>
-        </w:numPr>
-        <w:tabs>
-          <w:tab w:val="left" w:pos="0" w:leader="none"/>
-        </w:tabs>
-        <w:spacing w:before="0" w:after="0"/>
-        <w:ind w:left="1414" w:hanging="283"/>
-        <w:rPr>
-          <w:color w:val="0E101A"/>
-        </w:rPr>
-      </w:pPr>
-      <w:r>
-        <w:rPr>
-          <w:color w:val="0E101A"/>
-        </w:rPr>
-        <w:t>Rate</w:t>
-      </w:r>
-    </w:p>
-    <w:p>
-      <w:pPr>
-        <w:pStyle w:val="TextBody"/>
-        <w:numPr>
-          <w:ilvl w:val="0"/>
-          <w:numId w:val="2"/>
-        </w:numPr>
-        <w:tabs>
-          <w:tab w:val="left" w:pos="0" w:leader="none"/>
-        </w:tabs>
-        <w:spacing w:before="0" w:after="0"/>
-        <w:ind w:left="707" w:hanging="283"/>
-        <w:rPr>
-          <w:color w:val="0E101A"/>
-        </w:rPr>
-      </w:pPr>
-      <w:r>
-        <w:rPr>
-          <w:color w:val="0E101A"/>
-        </w:rPr>
-        <w:t>User can save/remove the places to his account</w:t>
-      </w:r>
-    </w:p>
-    <w:p>
-      <w:pPr>
-        <w:pStyle w:val="TextBody"/>
-        <w:numPr>
-          <w:ilvl w:val="0"/>
-          <w:numId w:val="2"/>
-        </w:numPr>
-        <w:tabs>
-          <w:tab w:val="left" w:pos="0" w:leader="none"/>
-        </w:tabs>
-        <w:spacing w:before="0" w:after="0"/>
-        <w:ind w:left="707" w:hanging="283"/>
-        <w:rPr>
-          <w:color w:val="0E101A"/>
-        </w:rPr>
-      </w:pPr>
-      <w:r>
-        <w:rPr>
-          <w:color w:val="0E101A"/>
-        </w:rPr>
-        <w:t>User can add / remove / update a trip</w:t>
-      </w:r>
-    </w:p>
-    <w:p>
-      <w:pPr>
-        <w:pStyle w:val="TextBody"/>
-        <w:numPr>
-          <w:ilvl w:val="0"/>
-          <w:numId w:val="2"/>
-        </w:numPr>
-        <w:tabs>
-          <w:tab w:val="left" w:pos="0" w:leader="none"/>
-        </w:tabs>
-        <w:spacing w:before="0" w:after="0"/>
-        <w:ind w:left="707" w:hanging="283"/>
-        <w:rPr>
-          <w:color w:val="0E101A"/>
-        </w:rPr>
-      </w:pPr>
-      <w:r>
-        <w:rPr>
-          <w:color w:val="0E101A"/>
-        </w:rPr>
-        <w:t>User can add/remove/update a place to his trip</w:t>
-      </w:r>
-    </w:p>
-    <w:p>
-      <w:pPr>
-        <w:pStyle w:val="TextBody"/>
-        <w:numPr>
-          <w:ilvl w:val="0"/>
-          <w:numId w:val="2"/>
-        </w:numPr>
-        <w:tabs>
-          <w:tab w:val="left" w:pos="0" w:leader="none"/>
-        </w:tabs>
-        <w:spacing w:before="0" w:after="0"/>
-        <w:ind w:left="707" w:hanging="283"/>
-        <w:rPr>
-          <w:color w:val="0E101A"/>
-        </w:rPr>
-      </w:pPr>
-      <w:r>
-        <w:rPr>
-          <w:color w:val="0E101A"/>
-        </w:rPr>
-        <w:t>User can add / remove / update review about trip or place</w:t>
-      </w:r>
-    </w:p>
-    <w:p>
-      <w:pPr>
-        <w:pStyle w:val="TextBody"/>
-        <w:numPr>
-          <w:ilvl w:val="0"/>
-          <w:numId w:val="2"/>
-        </w:numPr>
-        <w:tabs>
-          <w:tab w:val="left" w:pos="0" w:leader="none"/>
-        </w:tabs>
-        <w:spacing w:before="0" w:after="0"/>
-        <w:ind w:left="707" w:hanging="283"/>
-        <w:rPr>
-          <w:color w:val="0E101A"/>
-        </w:rPr>
-      </w:pPr>
-      <w:r>
-        <w:rPr>
-          <w:color w:val="0E101A"/>
-        </w:rPr>
-        <w:t>User can add a photo to the place about his trip</w:t>
-      </w:r>
-    </w:p>
-    <w:p>
-      <w:pPr>
-        <w:pStyle w:val="TextBody"/>
-        <w:numPr>
-          <w:ilvl w:val="0"/>
-          <w:numId w:val="2"/>
-        </w:numPr>
-        <w:tabs>
-          <w:tab w:val="left" w:pos="0" w:leader="none"/>
-        </w:tabs>
-        <w:spacing w:before="0" w:after="0"/>
-        <w:ind w:left="707" w:hanging="283"/>
-        <w:rPr>
-          <w:color w:val="0E101A"/>
-        </w:rPr>
-      </w:pPr>
-      <w:r>
-        <w:rPr>
-          <w:color w:val="0E101A"/>
-        </w:rPr>
-        <w:t>Business admin can add/update place to the program</w:t>
-      </w:r>
-    </w:p>
-    <w:p>
-      <w:pPr>
-        <w:pStyle w:val="TextBody"/>
-        <w:numPr>
-          <w:ilvl w:val="0"/>
-          <w:numId w:val="2"/>
-        </w:numPr>
-        <w:tabs>
-          <w:tab w:val="left" w:pos="0" w:leader="none"/>
-        </w:tabs>
-        <w:spacing w:before="0" w:after="0"/>
-        <w:ind w:left="707" w:hanging="283"/>
-        <w:rPr>
-          <w:color w:val="0E101A"/>
-        </w:rPr>
-      </w:pPr>
-      <w:r>
-        <w:rPr>
-          <w:color w:val="0E101A"/>
-        </w:rPr>
-        <w:t>User can search on places and trips</w:t>
-      </w:r>
-    </w:p>
-    <w:p>
-      <w:pPr>
-        <w:pStyle w:val="TextBody"/>
-        <w:numPr>
-          <w:ilvl w:val="1"/>
-          <w:numId w:val="2"/>
-        </w:numPr>
-        <w:tabs>
-          <w:tab w:val="left" w:pos="0" w:leader="none"/>
-        </w:tabs>
-        <w:spacing w:before="0" w:after="0"/>
-        <w:ind w:left="1414" w:hanging="283"/>
-        <w:rPr>
-          <w:color w:val="0E101A"/>
-        </w:rPr>
+        <w:rPr/>
       </w:pPr>
       <w:r>
         <w:rPr>
           <w:color w:val="0E101A"/>
         </w:rPr>
         <w:t>Filters</w:t>
-      </w:r>
-    </w:p>
-    <w:p>
-      <w:pPr>
-        <w:pStyle w:val="Normal"/>
-        <w:numPr>
-          <w:ilvl w:val="0"/>
-          <w:numId w:val="1"/>
-        </w:numPr>
-        <w:ind w:left="720" w:hanging="360"/>
-        <w:rPr/>
-      </w:pPr>
-      <w:r>
-        <w:rPr/>
       </w:r>
     </w:p>
     <w:sectPr>
@@ -783,6 +801,7 @@
       <w:rPr>
         <w:rFonts w:ascii="Wingdings" w:hAnsi="Wingdings" w:cs="Wingdings" w:hint="default"/>
         <w:u w:val="none"/>
+        <w:rFonts w:cs="Wingdings"/>
       </w:rPr>
     </w:lvl>
     <w:lvl w:ilvl="1">
@@ -796,6 +815,7 @@
       <w:rPr>
         <w:rFonts w:ascii="Wingdings 2" w:hAnsi="Wingdings 2" w:cs="Wingdings 2" w:hint="default"/>
         <w:u w:val="none"/>
+        <w:rFonts w:cs="Wingdings 2"/>
       </w:rPr>
     </w:lvl>
     <w:lvl w:ilvl="2">
@@ -809,6 +829,7 @@
       <w:rPr>
         <w:rFonts w:ascii="OpenSymbol" w:hAnsi="OpenSymbol" w:cs="OpenSymbol" w:hint="default"/>
         <w:u w:val="none"/>
+        <w:rFonts w:cs="OpenSymbol"/>
       </w:rPr>
     </w:lvl>
     <w:lvl w:ilvl="3">
@@ -822,6 +843,7 @@
       <w:rPr>
         <w:rFonts w:ascii="Wingdings" w:hAnsi="Wingdings" w:cs="Wingdings" w:hint="default"/>
         <w:u w:val="none"/>
+        <w:rFonts w:cs="Wingdings"/>
       </w:rPr>
     </w:lvl>
     <w:lvl w:ilvl="4">
@@ -835,6 +857,7 @@
       <w:rPr>
         <w:rFonts w:ascii="Wingdings 2" w:hAnsi="Wingdings 2" w:cs="Wingdings 2" w:hint="default"/>
         <w:u w:val="none"/>
+        <w:rFonts w:cs="Wingdings 2"/>
       </w:rPr>
     </w:lvl>
     <w:lvl w:ilvl="5">
@@ -848,6 +871,7 @@
       <w:rPr>
         <w:rFonts w:ascii="OpenSymbol" w:hAnsi="OpenSymbol" w:cs="OpenSymbol" w:hint="default"/>
         <w:u w:val="none"/>
+        <w:rFonts w:cs="OpenSymbol"/>
       </w:rPr>
     </w:lvl>
     <w:lvl w:ilvl="6">
@@ -861,6 +885,7 @@
       <w:rPr>
         <w:rFonts w:ascii="Wingdings" w:hAnsi="Wingdings" w:cs="Wingdings" w:hint="default"/>
         <w:u w:val="none"/>
+        <w:rFonts w:cs="Wingdings"/>
       </w:rPr>
     </w:lvl>
     <w:lvl w:ilvl="7">
@@ -874,6 +899,7 @@
       <w:rPr>
         <w:rFonts w:ascii="Wingdings 2" w:hAnsi="Wingdings 2" w:cs="Wingdings 2" w:hint="default"/>
         <w:u w:val="none"/>
+        <w:rFonts w:cs="Wingdings 2"/>
       </w:rPr>
     </w:lvl>
     <w:lvl w:ilvl="8">
@@ -887,6 +913,7 @@
       <w:rPr>
         <w:rFonts w:ascii="OpenSymbol" w:hAnsi="OpenSymbol" w:cs="OpenSymbol" w:hint="default"/>
         <w:u w:val="none"/>
+        <w:rFonts w:cs="OpenSymbol"/>
       </w:rPr>
     </w:lvl>
   </w:abstractNum>
@@ -1146,7 +1173,6 @@
     <w:rPrDefault>
       <w:rPr>
         <w:rFonts w:ascii="Arial" w:hAnsi="Arial" w:eastAsia="Arial" w:cs="Arial"/>
-        <w:sz w:val="22"/>
         <w:szCs w:val="22"/>
         <w:lang w:val="en" w:eastAsia="zh-CN" w:bidi="hi-IN"/>
       </w:rPr>
@@ -1160,7 +1186,9 @@
     <w:qFormat/>
     <w:pPr>
       <w:widowControl w:val="false"/>
+      <w:bidi w:val="0"/>
       <w:spacing w:lineRule="auto" w:line="276"/>
+      <w:jc w:val="left"/>
     </w:pPr>
     <w:rPr>
       <w:rFonts w:ascii="Arial" w:hAnsi="Arial" w:eastAsia="Arial" w:cs="Arial"/>
@@ -1173,99 +1201,119 @@
   </w:style>
   <w:style w:type="paragraph" w:styleId="Heading1">
     <w:name w:val="Heading 1"/>
-    <w:basedOn w:val="Normal1"/>
     <w:next w:val="Normal"/>
     <w:qFormat/>
     <w:pPr>
       <w:keepNext w:val="true"/>
       <w:keepLines/>
+      <w:widowControl w:val="false"/>
       <w:spacing w:lineRule="auto" w:line="240" w:before="400" w:after="120"/>
     </w:pPr>
     <w:rPr>
+      <w:rFonts w:ascii="Arial" w:hAnsi="Arial" w:eastAsia="Arial" w:cs="Arial"/>
+      <w:color w:val="auto"/>
+      <w:kern w:val="0"/>
       <w:sz w:val="40"/>
       <w:szCs w:val="40"/>
+      <w:lang w:val="en" w:eastAsia="zh-CN" w:bidi="hi-IN"/>
     </w:rPr>
   </w:style>
   <w:style w:type="paragraph" w:styleId="Heading2">
     <w:name w:val="Heading 2"/>
-    <w:basedOn w:val="Normal1"/>
     <w:next w:val="Normal"/>
     <w:qFormat/>
     <w:pPr>
       <w:keepNext w:val="true"/>
       <w:keepLines/>
+      <w:widowControl w:val="false"/>
       <w:spacing w:lineRule="auto" w:line="240" w:before="360" w:after="120"/>
     </w:pPr>
     <w:rPr>
+      <w:rFonts w:ascii="Arial" w:hAnsi="Arial" w:eastAsia="Arial" w:cs="Arial"/>
       <w:b w:val="false"/>
+      <w:color w:val="auto"/>
+      <w:kern w:val="0"/>
       <w:sz w:val="32"/>
       <w:szCs w:val="32"/>
+      <w:lang w:val="en" w:eastAsia="zh-CN" w:bidi="hi-IN"/>
     </w:rPr>
   </w:style>
   <w:style w:type="paragraph" w:styleId="Heading3">
     <w:name w:val="Heading 3"/>
-    <w:basedOn w:val="Normal1"/>
     <w:next w:val="Normal"/>
     <w:qFormat/>
     <w:pPr>
       <w:keepNext w:val="true"/>
       <w:keepLines/>
+      <w:widowControl w:val="false"/>
       <w:spacing w:lineRule="auto" w:line="240" w:before="320" w:after="80"/>
     </w:pPr>
     <w:rPr>
+      <w:rFonts w:ascii="Arial" w:hAnsi="Arial" w:eastAsia="Arial" w:cs="Arial"/>
       <w:b w:val="false"/>
       <w:color w:val="434343"/>
+      <w:kern w:val="0"/>
       <w:sz w:val="28"/>
       <w:szCs w:val="28"/>
+      <w:lang w:val="en" w:eastAsia="zh-CN" w:bidi="hi-IN"/>
     </w:rPr>
   </w:style>
   <w:style w:type="paragraph" w:styleId="Heading4">
     <w:name w:val="Heading 4"/>
-    <w:basedOn w:val="Normal1"/>
     <w:next w:val="Normal"/>
     <w:qFormat/>
     <w:pPr>
       <w:keepNext w:val="true"/>
       <w:keepLines/>
+      <w:widowControl w:val="false"/>
       <w:spacing w:lineRule="auto" w:line="240" w:before="280" w:after="80"/>
     </w:pPr>
     <w:rPr>
+      <w:rFonts w:ascii="Arial" w:hAnsi="Arial" w:eastAsia="Arial" w:cs="Arial"/>
       <w:color w:val="666666"/>
+      <w:kern w:val="0"/>
       <w:sz w:val="24"/>
       <w:szCs w:val="24"/>
+      <w:lang w:val="en" w:eastAsia="zh-CN" w:bidi="hi-IN"/>
     </w:rPr>
   </w:style>
   <w:style w:type="paragraph" w:styleId="Heading5">
     <w:name w:val="Heading 5"/>
-    <w:basedOn w:val="Normal1"/>
     <w:next w:val="Normal"/>
     <w:qFormat/>
     <w:pPr>
       <w:keepNext w:val="true"/>
       <w:keepLines/>
+      <w:widowControl w:val="false"/>
       <w:spacing w:lineRule="auto" w:line="240" w:before="240" w:after="80"/>
     </w:pPr>
     <w:rPr>
+      <w:rFonts w:ascii="Arial" w:hAnsi="Arial" w:eastAsia="Arial" w:cs="Arial"/>
       <w:color w:val="666666"/>
+      <w:kern w:val="0"/>
       <w:sz w:val="22"/>
       <w:szCs w:val="22"/>
+      <w:lang w:val="en" w:eastAsia="zh-CN" w:bidi="hi-IN"/>
     </w:rPr>
   </w:style>
   <w:style w:type="paragraph" w:styleId="Heading6">
     <w:name w:val="Heading 6"/>
-    <w:basedOn w:val="Normal1"/>
     <w:next w:val="Normal"/>
     <w:qFormat/>
     <w:pPr>
       <w:keepNext w:val="true"/>
       <w:keepLines/>
+      <w:widowControl w:val="false"/>
       <w:spacing w:lineRule="auto" w:line="240" w:before="240" w:after="80"/>
     </w:pPr>
     <w:rPr>
+      <w:rFonts w:ascii="Arial" w:hAnsi="Arial" w:eastAsia="Arial" w:cs="Arial"/>
       <w:i/>
       <w:color w:val="666666"/>
+      <w:kern w:val="0"/>
       <w:sz w:val="22"/>
       <w:szCs w:val="22"/>
+      <w:lang w:val="en" w:eastAsia="zh-CN" w:bidi="hi-IN"/>
     </w:rPr>
   </w:style>
   <w:style w:type="character" w:styleId="ListLabel1">
@@ -1352,6 +1400,149 @@
     <w:qFormat/>
     <w:rPr>
       <w:rFonts w:ascii="OpenSymbol" w:hAnsi="OpenSymbol" w:eastAsia="OpenSymbol" w:cs="OpenSymbol"/>
+    </w:rPr>
+  </w:style>
+  <w:style w:type="character" w:styleId="ListLabel11">
+    <w:name w:val="ListLabel 11"/>
+    <w:qFormat/>
+    <w:rPr>
+      <w:rFonts w:cs="Wingdings"/>
+      <w:u w:val="none"/>
+    </w:rPr>
+  </w:style>
+  <w:style w:type="character" w:styleId="ListLabel12">
+    <w:name w:val="ListLabel 12"/>
+    <w:qFormat/>
+    <w:rPr>
+      <w:rFonts w:cs="Wingdings 2"/>
+      <w:u w:val="none"/>
+    </w:rPr>
+  </w:style>
+  <w:style w:type="character" w:styleId="ListLabel13">
+    <w:name w:val="ListLabel 13"/>
+    <w:qFormat/>
+    <w:rPr>
+      <w:rFonts w:cs="OpenSymbol"/>
+      <w:u w:val="none"/>
+    </w:rPr>
+  </w:style>
+  <w:style w:type="character" w:styleId="ListLabel14">
+    <w:name w:val="ListLabel 14"/>
+    <w:qFormat/>
+    <w:rPr>
+      <w:rFonts w:cs="Wingdings"/>
+      <w:u w:val="none"/>
+    </w:rPr>
+  </w:style>
+  <w:style w:type="character" w:styleId="ListLabel15">
+    <w:name w:val="ListLabel 15"/>
+    <w:qFormat/>
+    <w:rPr>
+      <w:rFonts w:cs="Wingdings 2"/>
+      <w:u w:val="none"/>
+    </w:rPr>
+  </w:style>
+  <w:style w:type="character" w:styleId="ListLabel16">
+    <w:name w:val="ListLabel 16"/>
+    <w:qFormat/>
+    <w:rPr>
+      <w:rFonts w:cs="OpenSymbol"/>
+      <w:u w:val="none"/>
+    </w:rPr>
+  </w:style>
+  <w:style w:type="character" w:styleId="ListLabel17">
+    <w:name w:val="ListLabel 17"/>
+    <w:qFormat/>
+    <w:rPr>
+      <w:rFonts w:cs="Wingdings"/>
+      <w:u w:val="none"/>
+    </w:rPr>
+  </w:style>
+  <w:style w:type="character" w:styleId="ListLabel18">
+    <w:name w:val="ListLabel 18"/>
+    <w:qFormat/>
+    <w:rPr>
+      <w:rFonts w:cs="Wingdings 2"/>
+      <w:u w:val="none"/>
+    </w:rPr>
+  </w:style>
+  <w:style w:type="character" w:styleId="ListLabel19">
+    <w:name w:val="ListLabel 19"/>
+    <w:qFormat/>
+    <w:rPr>
+      <w:rFonts w:cs="OpenSymbol"/>
+      <w:u w:val="none"/>
+    </w:rPr>
+  </w:style>
+  <w:style w:type="character" w:styleId="ListLabel20">
+    <w:name w:val="ListLabel 20"/>
+    <w:qFormat/>
+    <w:rPr>
+      <w:rFonts w:cs="OpenSymbol"/>
+    </w:rPr>
+  </w:style>
+  <w:style w:type="character" w:styleId="ListLabel21">
+    <w:name w:val="ListLabel 21"/>
+    <w:qFormat/>
+    <w:rPr>
+      <w:rFonts w:cs="OpenSymbol"/>
+    </w:rPr>
+  </w:style>
+  <w:style w:type="character" w:styleId="ListLabel22">
+    <w:name w:val="ListLabel 22"/>
+    <w:qFormat/>
+    <w:rPr>
+      <w:rFonts w:cs="OpenSymbol"/>
+    </w:rPr>
+  </w:style>
+  <w:style w:type="character" w:styleId="ListLabel23">
+    <w:name w:val="ListLabel 23"/>
+    <w:qFormat/>
+    <w:rPr>
+      <w:rFonts w:cs="OpenSymbol"/>
+    </w:rPr>
+  </w:style>
+  <w:style w:type="character" w:styleId="ListLabel24">
+    <w:name w:val="ListLabel 24"/>
+    <w:qFormat/>
+    <w:rPr>
+      <w:rFonts w:cs="OpenSymbol"/>
+    </w:rPr>
+  </w:style>
+  <w:style w:type="character" w:styleId="ListLabel25">
+    <w:name w:val="ListLabel 25"/>
+    <w:qFormat/>
+    <w:rPr>
+      <w:rFonts w:cs="OpenSymbol"/>
+    </w:rPr>
+  </w:style>
+  <w:style w:type="character" w:styleId="ListLabel26">
+    <w:name w:val="ListLabel 26"/>
+    <w:qFormat/>
+    <w:rPr>
+      <w:rFonts w:cs="OpenSymbol"/>
+    </w:rPr>
+  </w:style>
+  <w:style w:type="character" w:styleId="ListLabel27">
+    <w:name w:val="ListLabel 27"/>
+    <w:qFormat/>
+    <w:rPr>
+      <w:rFonts w:cs="OpenSymbol"/>
+    </w:rPr>
+  </w:style>
+  <w:style w:type="character" w:styleId="ListLabel28">
+    <w:name w:val="ListLabel 28"/>
+    <w:qFormat/>
+    <w:rPr>
+      <w:rFonts w:cs="OpenSymbol"/>
+    </w:rPr>
+  </w:style>
+  <w:style w:type="character" w:styleId="ListLabel29">
+    <w:name w:val="ListLabel 29"/>
+    <w:qFormat/>
+    <w:rPr>
+      <w:color w:val="1155CC"/>
+      <w:u w:val="single"/>
     </w:rPr>
   </w:style>
   <w:style w:type="paragraph" w:styleId="Heading">
@@ -1412,7 +1603,7 @@
       <w:rFonts w:cs="Lohit Devanagari"/>
     </w:rPr>
   </w:style>
-  <w:style w:type="paragraph" w:styleId="Normal1" w:default="1">
+  <w:style w:type="paragraph" w:styleId="LOnormal" w:default="1">
     <w:name w:val="LO-normal"/>
     <w:qFormat/>
     <w:pPr>
@@ -1431,7 +1622,7 @@
   </w:style>
   <w:style w:type="paragraph" w:styleId="Title">
     <w:name w:val="Title"/>
-    <w:basedOn w:val="Normal1"/>
+    <w:basedOn w:val="LOnormal"/>
     <w:next w:val="Normal"/>
     <w:qFormat/>
     <w:pPr>
@@ -1446,7 +1637,7 @@
   </w:style>
   <w:style w:type="paragraph" w:styleId="Subtitle">
     <w:name w:val="Subtitle"/>
-    <w:basedOn w:val="Normal1"/>
+    <w:basedOn w:val="LOnormal"/>
     <w:next w:val="Normal"/>
     <w:qFormat/>
     <w:pPr>

</xml_diff>